<commit_message>
feat(main): upload 4 lab work
</commit_message>
<xml_diff>
--- a/labs/lab04/report/Л04_Клименко_отчет.docx
+++ b/labs/lab04/report/Л04_Клименко_отчет.docx
@@ -400,7 +400,7 @@
       </w:r>
     </w:p>
     <w:bookmarkEnd w:id="21"/>
-    <w:bookmarkStart w:id="40" w:name="выполнение-лабораторной-работы"/>
+    <w:bookmarkStart w:id="76" w:name="выполнение-лабораторной-работы"/>
     <w:p>
       <w:pPr>
         <w:pStyle w:val="Heading1"/>
@@ -418,7 +418,7 @@
         <w:t xml:space="preserve">Выполнение лабораторной работы</w:t>
       </w:r>
     </w:p>
-    <w:bookmarkStart w:id="25" w:name="программа-hello-world"/>
+    <w:bookmarkStart w:id="34" w:name="программа-hello-world"/>
     <w:p>
       <w:pPr>
         <w:pStyle w:val="Heading2"/>
@@ -444,32 +444,54 @@
         <w:t xml:space="preserve">В домашней директории создаю каталог, в котором буду хранить файлы для этой лабораторной работы. (рис. 1)</w:t>
       </w:r>
     </w:p>
-    <w:bookmarkStart w:id="22" w:name="fig:001"/>
-    <w:tbl>
-      <w:tblPr>
-        <w:tblStyle w:val="FigureTable"/>
-        <w:tblW w:type="auto" w:w="0"/>
-        <w:jc w:val="center"/>
-        <w:tblLook w:firstRow="0" w:lastRow="0" w:firstColumn="0" w:lastColumn="0"/>
-      </w:tblPr>
-      <w:tblGrid>
-        <w:gridCol w:w="7920"/>
-      </w:tblGrid>
-      <w:tr>
-        <w:tc>
-          <w:tcPr/>
-          <w:p>
-            <w:pPr>
-              <w:pStyle w:val="Compact"/>
-              <w:jc w:val="center"/>
-            </w:pPr>
-            <w:r>
-              <w:t xml:space="preserve">Создание рабочей директроии</w:t>
-            </w:r>
-          </w:p>
-        </w:tc>
-      </w:tr>
-    </w:tbl>
+    <w:bookmarkStart w:id="25" w:name="fig:001"/>
+    <w:p>
+      <w:pPr>
+        <w:pStyle w:val="CaptionedFigure"/>
+      </w:pPr>
+      <w:r>
+        <w:drawing>
+          <wp:inline>
+            <wp:extent cx="3733800" cy="355599"/>
+            <wp:effectExtent b="0" l="0" r="0" t="0"/>
+            <wp:docPr descr="Создание рабочей директроии" title="" id="23" name="Picture"/>
+            <a:graphic>
+              <a:graphicData uri="http://schemas.openxmlformats.org/drawingml/2006/picture">
+                <pic:pic>
+                  <pic:nvPicPr>
+                    <pic:cNvPr descr="image/1.PNG" id="24" name="Picture"/>
+                    <pic:cNvPicPr>
+                      <a:picLocks noChangeArrowheads="1" noChangeAspect="1"/>
+                    </pic:cNvPicPr>
+                  </pic:nvPicPr>
+                  <pic:blipFill>
+                    <a:blip r:embed="rId22"/>
+                    <a:stretch>
+                      <a:fillRect/>
+                    </a:stretch>
+                  </pic:blipFill>
+                  <pic:spPr bwMode="auto">
+                    <a:xfrm>
+                      <a:off x="0" y="0"/>
+                      <a:ext cx="3733800" cy="355599"/>
+                    </a:xfrm>
+                    <a:prstGeom prst="rect">
+                      <a:avLst/>
+                    </a:prstGeom>
+                    <a:noFill/>
+                    <a:ln w="9525">
+                      <a:noFill/>
+                      <a:headEnd/>
+                      <a:tailEnd/>
+                    </a:ln>
+                  </pic:spPr>
+                </pic:pic>
+              </a:graphicData>
+            </a:graphic>
+          </wp:inline>
+        </w:drawing>
+      </w:r>
+    </w:p>
     <w:p>
       <w:pPr>
         <w:pStyle w:val="ImageCaption"/>
@@ -478,7 +500,7 @@
         <w:t xml:space="preserve">Рис. 1: Создание рабочей директроии</w:t>
       </w:r>
     </w:p>
-    <w:bookmarkEnd w:id="22"/>
+    <w:bookmarkEnd w:id="25"/>
     <w:p>
       <w:pPr>
         <w:pStyle w:val="BodyText"/>
@@ -487,32 +509,54 @@
         <w:t xml:space="preserve">Далее создаю файл hello.asm, в котором буду писать программу на языке ассемблера. (рис. 2)</w:t>
       </w:r>
     </w:p>
-    <w:bookmarkStart w:id="23" w:name="fig:002"/>
-    <w:tbl>
-      <w:tblPr>
-        <w:tblStyle w:val="FigureTable"/>
-        <w:tblW w:type="auto" w:w="0"/>
-        <w:jc w:val="center"/>
-        <w:tblLook w:firstRow="0" w:lastRow="0" w:firstColumn="0" w:lastColumn="0"/>
-      </w:tblPr>
-      <w:tblGrid>
-        <w:gridCol w:w="7920"/>
-      </w:tblGrid>
-      <w:tr>
-        <w:tc>
-          <w:tcPr/>
-          <w:p>
-            <w:pPr>
-              <w:pStyle w:val="Compact"/>
-              <w:jc w:val="center"/>
-            </w:pPr>
-            <w:r>
-              <w:t xml:space="preserve">Создание .asm файла</w:t>
-            </w:r>
-          </w:p>
-        </w:tc>
-      </w:tr>
-    </w:tbl>
+    <w:bookmarkStart w:id="29" w:name="fig:002"/>
+    <w:p>
+      <w:pPr>
+        <w:pStyle w:val="CaptionedFigure"/>
+      </w:pPr>
+      <w:r>
+        <w:drawing>
+          <wp:inline>
+            <wp:extent cx="3733800" cy="1250257"/>
+            <wp:effectExtent b="0" l="0" r="0" t="0"/>
+            <wp:docPr descr="Создание .asm файла" title="" id="27" name="Picture"/>
+            <a:graphic>
+              <a:graphicData uri="http://schemas.openxmlformats.org/drawingml/2006/picture">
+                <pic:pic>
+                  <pic:nvPicPr>
+                    <pic:cNvPr descr="image/2.PNG" id="28" name="Picture"/>
+                    <pic:cNvPicPr>
+                      <a:picLocks noChangeArrowheads="1" noChangeAspect="1"/>
+                    </pic:cNvPicPr>
+                  </pic:nvPicPr>
+                  <pic:blipFill>
+                    <a:blip r:embed="rId26"/>
+                    <a:stretch>
+                      <a:fillRect/>
+                    </a:stretch>
+                  </pic:blipFill>
+                  <pic:spPr bwMode="auto">
+                    <a:xfrm>
+                      <a:off x="0" y="0"/>
+                      <a:ext cx="3733800" cy="1250257"/>
+                    </a:xfrm>
+                    <a:prstGeom prst="rect">
+                      <a:avLst/>
+                    </a:prstGeom>
+                    <a:noFill/>
+                    <a:ln w="9525">
+                      <a:noFill/>
+                      <a:headEnd/>
+                      <a:tailEnd/>
+                    </a:ln>
+                  </pic:spPr>
+                </pic:pic>
+              </a:graphicData>
+            </a:graphic>
+          </wp:inline>
+        </w:drawing>
+      </w:r>
+    </w:p>
     <w:p>
       <w:pPr>
         <w:pStyle w:val="ImageCaption"/>
@@ -521,7 +565,7 @@
         <w:t xml:space="preserve">Рис. 2: Создание .asm файла</w:t>
       </w:r>
     </w:p>
-    <w:bookmarkEnd w:id="23"/>
+    <w:bookmarkEnd w:id="29"/>
     <w:p>
       <w:pPr>
         <w:pStyle w:val="BodyText"/>
@@ -530,32 +574,54 @@
         <w:t xml:space="preserve">С помощью редактора mousepad пишу программу в созданном файле. (рис. 3)</w:t>
       </w:r>
     </w:p>
-    <w:bookmarkStart w:id="24" w:name="fig:003"/>
-    <w:tbl>
-      <w:tblPr>
-        <w:tblStyle w:val="FigureTable"/>
-        <w:tblW w:type="auto" w:w="0"/>
-        <w:jc w:val="center"/>
-        <w:tblLook w:firstRow="0" w:lastRow="0" w:firstColumn="0" w:lastColumn="0"/>
-      </w:tblPr>
-      <w:tblGrid>
-        <w:gridCol w:w="7920"/>
-      </w:tblGrid>
-      <w:tr>
-        <w:tc>
-          <w:tcPr/>
-          <w:p>
-            <w:pPr>
-              <w:pStyle w:val="Compact"/>
-              <w:jc w:val="center"/>
-            </w:pPr>
-            <w:r>
-              <w:t xml:space="preserve">Редактирование файла</w:t>
-            </w:r>
-          </w:p>
-        </w:tc>
-      </w:tr>
-    </w:tbl>
+    <w:bookmarkStart w:id="33" w:name="fig:003"/>
+    <w:p>
+      <w:pPr>
+        <w:pStyle w:val="CaptionedFigure"/>
+      </w:pPr>
+      <w:r>
+        <w:drawing>
+          <wp:inline>
+            <wp:extent cx="3733800" cy="2226626"/>
+            <wp:effectExtent b="0" l="0" r="0" t="0"/>
+            <wp:docPr descr="Редактирование файла" title="" id="31" name="Picture"/>
+            <a:graphic>
+              <a:graphicData uri="http://schemas.openxmlformats.org/drawingml/2006/picture">
+                <pic:pic>
+                  <pic:nvPicPr>
+                    <pic:cNvPr descr="image/3.PNG" id="32" name="Picture"/>
+                    <pic:cNvPicPr>
+                      <a:picLocks noChangeArrowheads="1" noChangeAspect="1"/>
+                    </pic:cNvPicPr>
+                  </pic:nvPicPr>
+                  <pic:blipFill>
+                    <a:blip r:embed="rId30"/>
+                    <a:stretch>
+                      <a:fillRect/>
+                    </a:stretch>
+                  </pic:blipFill>
+                  <pic:spPr bwMode="auto">
+                    <a:xfrm>
+                      <a:off x="0" y="0"/>
+                      <a:ext cx="3733800" cy="2226626"/>
+                    </a:xfrm>
+                    <a:prstGeom prst="rect">
+                      <a:avLst/>
+                    </a:prstGeom>
+                    <a:noFill/>
+                    <a:ln w="9525">
+                      <a:noFill/>
+                      <a:headEnd/>
+                      <a:tailEnd/>
+                    </a:ln>
+                  </pic:spPr>
+                </pic:pic>
+              </a:graphicData>
+            </a:graphic>
+          </wp:inline>
+        </w:drawing>
+      </w:r>
+    </w:p>
     <w:p>
       <w:pPr>
         <w:pStyle w:val="ImageCaption"/>
@@ -564,9 +630,9 @@
         <w:t xml:space="preserve">Рис. 3: Редактирование файла</w:t>
       </w:r>
     </w:p>
-    <w:bookmarkEnd w:id="24"/>
-    <w:bookmarkEnd w:id="25"/>
-    <w:bookmarkStart w:id="27" w:name="транслятор-nasm"/>
+    <w:bookmarkEnd w:id="33"/>
+    <w:bookmarkEnd w:id="34"/>
+    <w:bookmarkStart w:id="39" w:name="транслятор-nasm"/>
     <w:p>
       <w:pPr>
         <w:pStyle w:val="Heading2"/>
@@ -592,32 +658,54 @@
         <w:t xml:space="preserve">Компилирую с помощью NASM свою программу. (рис. 4)</w:t>
       </w:r>
     </w:p>
-    <w:bookmarkStart w:id="26" w:name="fig:004"/>
-    <w:tbl>
-      <w:tblPr>
-        <w:tblStyle w:val="FigureTable"/>
-        <w:tblW w:type="auto" w:w="0"/>
-        <w:jc w:val="center"/>
-        <w:tblLook w:firstRow="0" w:lastRow="0" w:firstColumn="0" w:lastColumn="0"/>
-      </w:tblPr>
-      <w:tblGrid>
-        <w:gridCol w:w="7920"/>
-      </w:tblGrid>
-      <w:tr>
-        <w:tc>
-          <w:tcPr/>
-          <w:p>
-            <w:pPr>
-              <w:pStyle w:val="Compact"/>
-              <w:jc w:val="center"/>
-            </w:pPr>
-            <w:r>
-              <w:t xml:space="preserve">Компиляция программы</w:t>
-            </w:r>
-          </w:p>
-        </w:tc>
-      </w:tr>
-    </w:tbl>
+    <w:bookmarkStart w:id="38" w:name="fig:004"/>
+    <w:p>
+      <w:pPr>
+        <w:pStyle w:val="CaptionedFigure"/>
+      </w:pPr>
+      <w:r>
+        <w:drawing>
+          <wp:inline>
+            <wp:extent cx="3733800" cy="2452047"/>
+            <wp:effectExtent b="0" l="0" r="0" t="0"/>
+            <wp:docPr descr="Компиляция программы" title="" id="36" name="Picture"/>
+            <a:graphic>
+              <a:graphicData uri="http://schemas.openxmlformats.org/drawingml/2006/picture">
+                <pic:pic>
+                  <pic:nvPicPr>
+                    <pic:cNvPr descr="image/4.PNG" id="37" name="Picture"/>
+                    <pic:cNvPicPr>
+                      <a:picLocks noChangeArrowheads="1" noChangeAspect="1"/>
+                    </pic:cNvPicPr>
+                  </pic:nvPicPr>
+                  <pic:blipFill>
+                    <a:blip r:embed="rId35"/>
+                    <a:stretch>
+                      <a:fillRect/>
+                    </a:stretch>
+                  </pic:blipFill>
+                  <pic:spPr bwMode="auto">
+                    <a:xfrm>
+                      <a:off x="0" y="0"/>
+                      <a:ext cx="3733800" cy="2452047"/>
+                    </a:xfrm>
+                    <a:prstGeom prst="rect">
+                      <a:avLst/>
+                    </a:prstGeom>
+                    <a:noFill/>
+                    <a:ln w="9525">
+                      <a:noFill/>
+                      <a:headEnd/>
+                      <a:tailEnd/>
+                    </a:ln>
+                  </pic:spPr>
+                </pic:pic>
+              </a:graphicData>
+            </a:graphic>
+          </wp:inline>
+        </w:drawing>
+      </w:r>
+    </w:p>
     <w:p>
       <w:pPr>
         <w:pStyle w:val="ImageCaption"/>
@@ -626,9 +714,9 @@
         <w:t xml:space="preserve">Рис. 4: Компиляция программы</w:t>
       </w:r>
     </w:p>
-    <w:bookmarkEnd w:id="26"/>
-    <w:bookmarkEnd w:id="27"/>
-    <w:bookmarkStart w:id="29" w:name="Xdc17a5752fa00a483b4c767734f3f62aaf44a07"/>
+    <w:bookmarkEnd w:id="38"/>
+    <w:bookmarkEnd w:id="39"/>
+    <w:bookmarkStart w:id="44" w:name="Xdc17a5752fa00a483b4c767734f3f62aaf44a07"/>
     <w:p>
       <w:pPr>
         <w:pStyle w:val="Heading2"/>
@@ -654,32 +742,54 @@
         <w:t xml:space="preserve">Выполняю команду, указанную на (рис. 5), компилируется исходный файл hello.asm в obj.o, расшиерние .o говорит о том, что файл - объектный, помимо него флаги -g -l подготвоят файл отладки и листинга соответственно.</w:t>
       </w:r>
     </w:p>
-    <w:bookmarkStart w:id="28" w:name="fig:005"/>
-    <w:tbl>
-      <w:tblPr>
-        <w:tblStyle w:val="FigureTable"/>
-        <w:tblW w:type="auto" w:w="0"/>
-        <w:jc w:val="center"/>
-        <w:tblLook w:firstRow="0" w:lastRow="0" w:firstColumn="0" w:lastColumn="0"/>
-      </w:tblPr>
-      <w:tblGrid>
-        <w:gridCol w:w="7920"/>
-      </w:tblGrid>
-      <w:tr>
-        <w:tc>
-          <w:tcPr/>
-          <w:p>
-            <w:pPr>
-              <w:pStyle w:val="Compact"/>
-              <w:jc w:val="center"/>
-            </w:pPr>
-            <w:r>
-              <w:t xml:space="preserve">Возможности синтаксиса NASM</w:t>
-            </w:r>
-          </w:p>
-        </w:tc>
-      </w:tr>
-    </w:tbl>
+    <w:bookmarkStart w:id="43" w:name="fig:005"/>
+    <w:p>
+      <w:pPr>
+        <w:pStyle w:val="CaptionedFigure"/>
+      </w:pPr>
+      <w:r>
+        <w:drawing>
+          <wp:inline>
+            <wp:extent cx="3733800" cy="452139"/>
+            <wp:effectExtent b="0" l="0" r="0" t="0"/>
+            <wp:docPr descr="Возможности синтаксиса NASM" title="" id="41" name="Picture"/>
+            <a:graphic>
+              <a:graphicData uri="http://schemas.openxmlformats.org/drawingml/2006/picture">
+                <pic:pic>
+                  <pic:nvPicPr>
+                    <pic:cNvPr descr="image/5.PNG" id="42" name="Picture"/>
+                    <pic:cNvPicPr>
+                      <a:picLocks noChangeArrowheads="1" noChangeAspect="1"/>
+                    </pic:cNvPicPr>
+                  </pic:nvPicPr>
+                  <pic:blipFill>
+                    <a:blip r:embed="rId40"/>
+                    <a:stretch>
+                      <a:fillRect/>
+                    </a:stretch>
+                  </pic:blipFill>
+                  <pic:spPr bwMode="auto">
+                    <a:xfrm>
+                      <a:off x="0" y="0"/>
+                      <a:ext cx="3733800" cy="452139"/>
+                    </a:xfrm>
+                    <a:prstGeom prst="rect">
+                      <a:avLst/>
+                    </a:prstGeom>
+                    <a:noFill/>
+                    <a:ln w="9525">
+                      <a:noFill/>
+                      <a:headEnd/>
+                      <a:tailEnd/>
+                    </a:ln>
+                  </pic:spPr>
+                </pic:pic>
+              </a:graphicData>
+            </a:graphic>
+          </wp:inline>
+        </w:drawing>
+      </w:r>
+    </w:p>
     <w:p>
       <w:pPr>
         <w:pStyle w:val="ImageCaption"/>
@@ -688,9 +798,9 @@
         <w:t xml:space="preserve">Рис. 5: Возможности синтаксиса NASM</w:t>
       </w:r>
     </w:p>
-    <w:bookmarkEnd w:id="28"/>
-    <w:bookmarkEnd w:id="29"/>
-    <w:bookmarkStart w:id="32" w:name="компоновщик-ld"/>
+    <w:bookmarkEnd w:id="43"/>
+    <w:bookmarkEnd w:id="44"/>
+    <w:bookmarkStart w:id="53" w:name="компоновщик-ld"/>
     <w:p>
       <w:pPr>
         <w:pStyle w:val="Heading2"/>
@@ -716,32 +826,54 @@
         <w:t xml:space="preserve">Далее передаю объектный файл компоновщику, с помощью команды ld. (рис. 6)</w:t>
       </w:r>
     </w:p>
-    <w:bookmarkStart w:id="30" w:name="fig:006"/>
-    <w:tbl>
-      <w:tblPr>
-        <w:tblStyle w:val="FigureTable"/>
-        <w:tblW w:type="auto" w:w="0"/>
-        <w:jc w:val="center"/>
-        <w:tblLook w:firstRow="0" w:lastRow="0" w:firstColumn="0" w:lastColumn="0"/>
-      </w:tblPr>
-      <w:tblGrid>
-        <w:gridCol w:w="7920"/>
-      </w:tblGrid>
-      <w:tr>
-        <w:tc>
-          <w:tcPr/>
-          <w:p>
-            <w:pPr>
-              <w:pStyle w:val="Compact"/>
-              <w:jc w:val="center"/>
-            </w:pPr>
-            <w:r>
-              <w:t xml:space="preserve">Отправка файла компоновщику</w:t>
-            </w:r>
-          </w:p>
-        </w:tc>
-      </w:tr>
-    </w:tbl>
+    <w:bookmarkStart w:id="48" w:name="fig:006"/>
+    <w:p>
+      <w:pPr>
+        <w:pStyle w:val="CaptionedFigure"/>
+      </w:pPr>
+      <w:r>
+        <w:drawing>
+          <wp:inline>
+            <wp:extent cx="3733800" cy="528221"/>
+            <wp:effectExtent b="0" l="0" r="0" t="0"/>
+            <wp:docPr descr="Отправка файла компоновщику" title="" id="46" name="Picture"/>
+            <a:graphic>
+              <a:graphicData uri="http://schemas.openxmlformats.org/drawingml/2006/picture">
+                <pic:pic>
+                  <pic:nvPicPr>
+                    <pic:cNvPr descr="image/6.PNG" id="47" name="Picture"/>
+                    <pic:cNvPicPr>
+                      <a:picLocks noChangeArrowheads="1" noChangeAspect="1"/>
+                    </pic:cNvPicPr>
+                  </pic:nvPicPr>
+                  <pic:blipFill>
+                    <a:blip r:embed="rId45"/>
+                    <a:stretch>
+                      <a:fillRect/>
+                    </a:stretch>
+                  </pic:blipFill>
+                  <pic:spPr bwMode="auto">
+                    <a:xfrm>
+                      <a:off x="0" y="0"/>
+                      <a:ext cx="3733800" cy="528221"/>
+                    </a:xfrm>
+                    <a:prstGeom prst="rect">
+                      <a:avLst/>
+                    </a:prstGeom>
+                    <a:noFill/>
+                    <a:ln w="9525">
+                      <a:noFill/>
+                      <a:headEnd/>
+                      <a:tailEnd/>
+                    </a:ln>
+                  </pic:spPr>
+                </pic:pic>
+              </a:graphicData>
+            </a:graphic>
+          </wp:inline>
+        </w:drawing>
+      </w:r>
+    </w:p>
     <w:p>
       <w:pPr>
         <w:pStyle w:val="ImageCaption"/>
@@ -750,7 +882,7 @@
         <w:t xml:space="preserve">Рис. 6: Отправка файла компоновщику</w:t>
       </w:r>
     </w:p>
-    <w:bookmarkEnd w:id="30"/>
+    <w:bookmarkEnd w:id="48"/>
     <w:p>
       <w:pPr>
         <w:pStyle w:val="BodyText"/>
@@ -759,32 +891,54 @@
         <w:t xml:space="preserve">Выполняю следующую команду, результатом будет созданный файл main, скомпонованный из объектного файла obl.o. (рис. 7)</w:t>
       </w:r>
     </w:p>
-    <w:bookmarkStart w:id="31" w:name="fig:007"/>
-    <w:tbl>
-      <w:tblPr>
-        <w:tblStyle w:val="FigureTable"/>
-        <w:tblW w:type="auto" w:w="0"/>
-        <w:jc w:val="center"/>
-        <w:tblLook w:firstRow="0" w:lastRow="0" w:firstColumn="0" w:lastColumn="0"/>
-      </w:tblPr>
-      <w:tblGrid>
-        <w:gridCol w:w="7920"/>
-      </w:tblGrid>
-      <w:tr>
-        <w:tc>
-          <w:tcPr/>
-          <w:p>
-            <w:pPr>
-              <w:pStyle w:val="Compact"/>
-              <w:jc w:val="center"/>
-            </w:pPr>
-            <w:r>
-              <w:t xml:space="preserve">Создание исполняемого файла</w:t>
-            </w:r>
-          </w:p>
-        </w:tc>
-      </w:tr>
-    </w:tbl>
+    <w:bookmarkStart w:id="52" w:name="fig:007"/>
+    <w:p>
+      <w:pPr>
+        <w:pStyle w:val="CaptionedFigure"/>
+      </w:pPr>
+      <w:r>
+        <w:drawing>
+          <wp:inline>
+            <wp:extent cx="3733800" cy="435982"/>
+            <wp:effectExtent b="0" l="0" r="0" t="0"/>
+            <wp:docPr descr="Создание исполняемого файла" title="" id="50" name="Picture"/>
+            <a:graphic>
+              <a:graphicData uri="http://schemas.openxmlformats.org/drawingml/2006/picture">
+                <pic:pic>
+                  <pic:nvPicPr>
+                    <pic:cNvPr descr="image/7.PNG" id="51" name="Picture"/>
+                    <pic:cNvPicPr>
+                      <a:picLocks noChangeArrowheads="1" noChangeAspect="1"/>
+                    </pic:cNvPicPr>
+                  </pic:nvPicPr>
+                  <pic:blipFill>
+                    <a:blip r:embed="rId49"/>
+                    <a:stretch>
+                      <a:fillRect/>
+                    </a:stretch>
+                  </pic:blipFill>
+                  <pic:spPr bwMode="auto">
+                    <a:xfrm>
+                      <a:off x="0" y="0"/>
+                      <a:ext cx="3733800" cy="435982"/>
+                    </a:xfrm>
+                    <a:prstGeom prst="rect">
+                      <a:avLst/>
+                    </a:prstGeom>
+                    <a:noFill/>
+                    <a:ln w="9525">
+                      <a:noFill/>
+                      <a:headEnd/>
+                      <a:tailEnd/>
+                    </a:ln>
+                  </pic:spPr>
+                </pic:pic>
+              </a:graphicData>
+            </a:graphic>
+          </wp:inline>
+        </w:drawing>
+      </w:r>
+    </w:p>
     <w:p>
       <w:pPr>
         <w:pStyle w:val="ImageCaption"/>
@@ -793,9 +947,9 @@
         <w:t xml:space="preserve">Рис. 7: Создание исполняемого файла</w:t>
       </w:r>
     </w:p>
-    <w:bookmarkEnd w:id="31"/>
-    <w:bookmarkEnd w:id="32"/>
-    <w:bookmarkStart w:id="34" w:name="запуск-исполняемого-файла"/>
+    <w:bookmarkEnd w:id="52"/>
+    <w:bookmarkEnd w:id="53"/>
+    <w:bookmarkStart w:id="58" w:name="запуск-исполняемого-файла"/>
     <w:p>
       <w:pPr>
         <w:pStyle w:val="Heading2"/>
@@ -821,32 +975,54 @@
         <w:t xml:space="preserve">Запускаю исполняемый файл для проверки. (рис. 8)</w:t>
       </w:r>
     </w:p>
-    <w:bookmarkStart w:id="33" w:name="fig:008"/>
-    <w:tbl>
-      <w:tblPr>
-        <w:tblStyle w:val="FigureTable"/>
-        <w:tblW w:type="auto" w:w="0"/>
-        <w:jc w:val="center"/>
-        <w:tblLook w:firstRow="0" w:lastRow="0" w:firstColumn="0" w:lastColumn="0"/>
-      </w:tblPr>
-      <w:tblGrid>
-        <w:gridCol w:w="7920"/>
-      </w:tblGrid>
-      <w:tr>
-        <w:tc>
-          <w:tcPr/>
-          <w:p>
-            <w:pPr>
-              <w:pStyle w:val="Compact"/>
-              <w:jc w:val="center"/>
-            </w:pPr>
-            <w:r>
-              <w:t xml:space="preserve">Запуск программы</w:t>
-            </w:r>
-          </w:p>
-        </w:tc>
-      </w:tr>
-    </w:tbl>
+    <w:bookmarkStart w:id="57" w:name="fig:008"/>
+    <w:p>
+      <w:pPr>
+        <w:pStyle w:val="CaptionedFigure"/>
+      </w:pPr>
+      <w:r>
+        <w:drawing>
+          <wp:inline>
+            <wp:extent cx="3733800" cy="506137"/>
+            <wp:effectExtent b="0" l="0" r="0" t="0"/>
+            <wp:docPr descr="Запуск программы" title="" id="55" name="Picture"/>
+            <a:graphic>
+              <a:graphicData uri="http://schemas.openxmlformats.org/drawingml/2006/picture">
+                <pic:pic>
+                  <pic:nvPicPr>
+                    <pic:cNvPr descr="image/8.PNG" id="56" name="Picture"/>
+                    <pic:cNvPicPr>
+                      <a:picLocks noChangeArrowheads="1" noChangeAspect="1"/>
+                    </pic:cNvPicPr>
+                  </pic:nvPicPr>
+                  <pic:blipFill>
+                    <a:blip r:embed="rId54"/>
+                    <a:stretch>
+                      <a:fillRect/>
+                    </a:stretch>
+                  </pic:blipFill>
+                  <pic:spPr bwMode="auto">
+                    <a:xfrm>
+                      <a:off x="0" y="0"/>
+                      <a:ext cx="3733800" cy="506137"/>
+                    </a:xfrm>
+                    <a:prstGeom prst="rect">
+                      <a:avLst/>
+                    </a:prstGeom>
+                    <a:noFill/>
+                    <a:ln w="9525">
+                      <a:noFill/>
+                      <a:headEnd/>
+                      <a:tailEnd/>
+                    </a:ln>
+                  </pic:spPr>
+                </pic:pic>
+              </a:graphicData>
+            </a:graphic>
+          </wp:inline>
+        </w:drawing>
+      </w:r>
+    </w:p>
     <w:p>
       <w:pPr>
         <w:pStyle w:val="ImageCaption"/>
@@ -855,9 +1031,9 @@
         <w:t xml:space="preserve">Рис. 8: Запуск программы</w:t>
       </w:r>
     </w:p>
-    <w:bookmarkEnd w:id="33"/>
-    <w:bookmarkEnd w:id="34"/>
-    <w:bookmarkStart w:id="39" w:name="задания-для-самостоятельной-работы"/>
+    <w:bookmarkEnd w:id="57"/>
+    <w:bookmarkEnd w:id="58"/>
+    <w:bookmarkStart w:id="75" w:name="задания-для-самостоятельной-работы"/>
     <w:p>
       <w:pPr>
         <w:pStyle w:val="Heading2"/>
@@ -883,32 +1059,54 @@
         <w:t xml:space="preserve">Создаю копию файла для последующей работы с ней. (рис. 9)</w:t>
       </w:r>
     </w:p>
-    <w:bookmarkStart w:id="35" w:name="fig:009"/>
-    <w:tbl>
-      <w:tblPr>
-        <w:tblStyle w:val="FigureTable"/>
-        <w:tblW w:type="auto" w:w="0"/>
-        <w:jc w:val="center"/>
-        <w:tblLook w:firstRow="0" w:lastRow="0" w:firstColumn="0" w:lastColumn="0"/>
-      </w:tblPr>
-      <w:tblGrid>
-        <w:gridCol w:w="7920"/>
-      </w:tblGrid>
-      <w:tr>
-        <w:tc>
-          <w:tcPr/>
-          <w:p>
-            <w:pPr>
-              <w:pStyle w:val="Compact"/>
-              <w:jc w:val="center"/>
-            </w:pPr>
-            <w:r>
-              <w:t xml:space="preserve">Создание копии</w:t>
-            </w:r>
-          </w:p>
-        </w:tc>
-      </w:tr>
-    </w:tbl>
+    <w:bookmarkStart w:id="62" w:name="fig:009"/>
+    <w:p>
+      <w:pPr>
+        <w:pStyle w:val="CaptionedFigure"/>
+      </w:pPr>
+      <w:r>
+        <w:drawing>
+          <wp:inline>
+            <wp:extent cx="3733800" cy="511739"/>
+            <wp:effectExtent b="0" l="0" r="0" t="0"/>
+            <wp:docPr descr="Создание копии" title="" id="60" name="Picture"/>
+            <a:graphic>
+              <a:graphicData uri="http://schemas.openxmlformats.org/drawingml/2006/picture">
+                <pic:pic>
+                  <pic:nvPicPr>
+                    <pic:cNvPr descr="image/9.PNG" id="61" name="Picture"/>
+                    <pic:cNvPicPr>
+                      <a:picLocks noChangeArrowheads="1" noChangeAspect="1"/>
+                    </pic:cNvPicPr>
+                  </pic:nvPicPr>
+                  <pic:blipFill>
+                    <a:blip r:embed="rId59"/>
+                    <a:stretch>
+                      <a:fillRect/>
+                    </a:stretch>
+                  </pic:blipFill>
+                  <pic:spPr bwMode="auto">
+                    <a:xfrm>
+                      <a:off x="0" y="0"/>
+                      <a:ext cx="3733800" cy="511739"/>
+                    </a:xfrm>
+                    <a:prstGeom prst="rect">
+                      <a:avLst/>
+                    </a:prstGeom>
+                    <a:noFill/>
+                    <a:ln w="9525">
+                      <a:noFill/>
+                      <a:headEnd/>
+                      <a:tailEnd/>
+                    </a:ln>
+                  </pic:spPr>
+                </pic:pic>
+              </a:graphicData>
+            </a:graphic>
+          </wp:inline>
+        </w:drawing>
+      </w:r>
+    </w:p>
     <w:p>
       <w:pPr>
         <w:pStyle w:val="ImageCaption"/>
@@ -917,7 +1115,7 @@
         <w:t xml:space="preserve">Рис. 9: Создание копии</w:t>
       </w:r>
     </w:p>
-    <w:bookmarkEnd w:id="35"/>
+    <w:bookmarkEnd w:id="62"/>
     <w:p>
       <w:pPr>
         <w:pStyle w:val="BodyText"/>
@@ -938,32 +1136,54 @@
         <w:t xml:space="preserve">на свое имя и фамилию Транслирую копию файла в объектный файл, компоную и запускаю. (рис. 10)</w:t>
       </w:r>
     </w:p>
-    <w:bookmarkStart w:id="36" w:name="fig:010"/>
-    <w:tbl>
-      <w:tblPr>
-        <w:tblStyle w:val="FigureTable"/>
-        <w:tblW w:type="auto" w:w="0"/>
-        <w:jc w:val="center"/>
-        <w:tblLook w:firstRow="0" w:lastRow="0" w:firstColumn="0" w:lastColumn="0"/>
-      </w:tblPr>
-      <w:tblGrid>
-        <w:gridCol w:w="7920"/>
-      </w:tblGrid>
-      <w:tr>
-        <w:tc>
-          <w:tcPr/>
-          <w:p>
-            <w:pPr>
-              <w:pStyle w:val="Compact"/>
-              <w:jc w:val="center"/>
-            </w:pPr>
-            <w:r>
-              <w:t xml:space="preserve">Проверка работоспособности скомпонованной программы</w:t>
-            </w:r>
-          </w:p>
-        </w:tc>
-      </w:tr>
-    </w:tbl>
+    <w:bookmarkStart w:id="66" w:name="fig:010"/>
+    <w:p>
+      <w:pPr>
+        <w:pStyle w:val="CaptionedFigure"/>
+      </w:pPr>
+      <w:r>
+        <w:drawing>
+          <wp:inline>
+            <wp:extent cx="3733800" cy="1183327"/>
+            <wp:effectExtent b="0" l="0" r="0" t="0"/>
+            <wp:docPr descr="Проверка работоспособности скомпонованной программы" title="" id="64" name="Picture"/>
+            <a:graphic>
+              <a:graphicData uri="http://schemas.openxmlformats.org/drawingml/2006/picture">
+                <pic:pic>
+                  <pic:nvPicPr>
+                    <pic:cNvPr descr="image/10.PNG" id="65" name="Picture"/>
+                    <pic:cNvPicPr>
+                      <a:picLocks noChangeArrowheads="1" noChangeAspect="1"/>
+                    </pic:cNvPicPr>
+                  </pic:nvPicPr>
+                  <pic:blipFill>
+                    <a:blip r:embed="rId63"/>
+                    <a:stretch>
+                      <a:fillRect/>
+                    </a:stretch>
+                  </pic:blipFill>
+                  <pic:spPr bwMode="auto">
+                    <a:xfrm>
+                      <a:off x="0" y="0"/>
+                      <a:ext cx="3733800" cy="1183327"/>
+                    </a:xfrm>
+                    <a:prstGeom prst="rect">
+                      <a:avLst/>
+                    </a:prstGeom>
+                    <a:noFill/>
+                    <a:ln w="9525">
+                      <a:noFill/>
+                      <a:headEnd/>
+                      <a:tailEnd/>
+                    </a:ln>
+                  </pic:spPr>
+                </pic:pic>
+              </a:graphicData>
+            </a:graphic>
+          </wp:inline>
+        </w:drawing>
+      </w:r>
+    </w:p>
     <w:p>
       <w:pPr>
         <w:pStyle w:val="ImageCaption"/>
@@ -972,7 +1192,7 @@
         <w:t xml:space="preserve">Рис. 10: Проверка работоспособности скомпонованной программы</w:t>
       </w:r>
     </w:p>
-    <w:bookmarkEnd w:id="36"/>
+    <w:bookmarkEnd w:id="66"/>
     <w:p>
       <w:pPr>
         <w:pStyle w:val="BodyText"/>
@@ -981,32 +1201,54 @@
         <w:t xml:space="preserve">Убедившись в корректности работы программы, копирую рабочие файлы в свой локальный репозиторий. (рис. 11)</w:t>
       </w:r>
     </w:p>
-    <w:bookmarkStart w:id="37" w:name="fig:011"/>
-    <w:tbl>
-      <w:tblPr>
-        <w:tblStyle w:val="FigureTable"/>
-        <w:tblW w:type="auto" w:w="0"/>
-        <w:jc w:val="center"/>
-        <w:tblLook w:firstRow="0" w:lastRow="0" w:firstColumn="0" w:lastColumn="0"/>
-      </w:tblPr>
-      <w:tblGrid>
-        <w:gridCol w:w="7920"/>
-      </w:tblGrid>
-      <w:tr>
-        <w:tc>
-          <w:tcPr/>
-          <w:p>
-            <w:pPr>
-              <w:pStyle w:val="Compact"/>
-              <w:jc w:val="center"/>
-            </w:pPr>
-            <w:r>
-              <w:t xml:space="preserve">Отправка файлов в локальный репозиторий</w:t>
-            </w:r>
-          </w:p>
-        </w:tc>
-      </w:tr>
-    </w:tbl>
+    <w:bookmarkStart w:id="70" w:name="fig:011"/>
+    <w:p>
+      <w:pPr>
+        <w:pStyle w:val="CaptionedFigure"/>
+      </w:pPr>
+      <w:r>
+        <w:drawing>
+          <wp:inline>
+            <wp:extent cx="3733800" cy="588731"/>
+            <wp:effectExtent b="0" l="0" r="0" t="0"/>
+            <wp:docPr descr="Отправка файлов в локальный репозиторий" title="" id="68" name="Picture"/>
+            <a:graphic>
+              <a:graphicData uri="http://schemas.openxmlformats.org/drawingml/2006/picture">
+                <pic:pic>
+                  <pic:nvPicPr>
+                    <pic:cNvPr descr="image/11.PNG" id="69" name="Picture"/>
+                    <pic:cNvPicPr>
+                      <a:picLocks noChangeArrowheads="1" noChangeAspect="1"/>
+                    </pic:cNvPicPr>
+                  </pic:nvPicPr>
+                  <pic:blipFill>
+                    <a:blip r:embed="rId67"/>
+                    <a:stretch>
+                      <a:fillRect/>
+                    </a:stretch>
+                  </pic:blipFill>
+                  <pic:spPr bwMode="auto">
+                    <a:xfrm>
+                      <a:off x="0" y="0"/>
+                      <a:ext cx="3733800" cy="588731"/>
+                    </a:xfrm>
+                    <a:prstGeom prst="rect">
+                      <a:avLst/>
+                    </a:prstGeom>
+                    <a:noFill/>
+                    <a:ln w="9525">
+                      <a:noFill/>
+                      <a:headEnd/>
+                      <a:tailEnd/>
+                    </a:ln>
+                  </pic:spPr>
+                </pic:pic>
+              </a:graphicData>
+            </a:graphic>
+          </wp:inline>
+        </w:drawing>
+      </w:r>
+    </w:p>
     <w:p>
       <w:pPr>
         <w:pStyle w:val="ImageCaption"/>
@@ -1015,7 +1257,7 @@
         <w:t xml:space="preserve">Рис. 11: Отправка файлов в локальный репозиторий</w:t>
       </w:r>
     </w:p>
-    <w:bookmarkEnd w:id="37"/>
+    <w:bookmarkEnd w:id="70"/>
     <w:p>
       <w:pPr>
         <w:pStyle w:val="BodyText"/>
@@ -1024,32 +1266,54 @@
         <w:t xml:space="preserve">Загрузка изменений на свой репозиторий на GitHub. (рис. 12)</w:t>
       </w:r>
     </w:p>
-    <w:bookmarkStart w:id="38" w:name="fig:012"/>
-    <w:tbl>
-      <w:tblPr>
-        <w:tblStyle w:val="FigureTable"/>
-        <w:tblW w:type="auto" w:w="0"/>
-        <w:jc w:val="center"/>
-        <w:tblLook w:firstRow="0" w:lastRow="0" w:firstColumn="0" w:lastColumn="0"/>
-      </w:tblPr>
-      <w:tblGrid>
-        <w:gridCol w:w="7920"/>
-      </w:tblGrid>
-      <w:tr>
-        <w:tc>
-          <w:tcPr/>
-          <w:p>
-            <w:pPr>
-              <w:pStyle w:val="Compact"/>
-              <w:jc w:val="center"/>
-            </w:pPr>
-            <w:r>
-              <w:t xml:space="preserve">Загрузка изменений</w:t>
-            </w:r>
-          </w:p>
-        </w:tc>
-      </w:tr>
-    </w:tbl>
+    <w:bookmarkStart w:id="74" w:name="fig:012"/>
+    <w:p>
+      <w:pPr>
+        <w:pStyle w:val="CaptionedFigure"/>
+      </w:pPr>
+      <w:r>
+        <w:drawing>
+          <wp:inline>
+            <wp:extent cx="3733800" cy="2172820"/>
+            <wp:effectExtent b="0" l="0" r="0" t="0"/>
+            <wp:docPr descr="Загрузка изменений" title="" id="72" name="Picture"/>
+            <a:graphic>
+              <a:graphicData uri="http://schemas.openxmlformats.org/drawingml/2006/picture">
+                <pic:pic>
+                  <pic:nvPicPr>
+                    <pic:cNvPr descr="image/12.PNG" id="73" name="Picture"/>
+                    <pic:cNvPicPr>
+                      <a:picLocks noChangeArrowheads="1" noChangeAspect="1"/>
+                    </pic:cNvPicPr>
+                  </pic:nvPicPr>
+                  <pic:blipFill>
+                    <a:blip r:embed="rId71"/>
+                    <a:stretch>
+                      <a:fillRect/>
+                    </a:stretch>
+                  </pic:blipFill>
+                  <pic:spPr bwMode="auto">
+                    <a:xfrm>
+                      <a:off x="0" y="0"/>
+                      <a:ext cx="3733800" cy="2172820"/>
+                    </a:xfrm>
+                    <a:prstGeom prst="rect">
+                      <a:avLst/>
+                    </a:prstGeom>
+                    <a:noFill/>
+                    <a:ln w="9525">
+                      <a:noFill/>
+                      <a:headEnd/>
+                      <a:tailEnd/>
+                    </a:ln>
+                  </pic:spPr>
+                </pic:pic>
+              </a:graphicData>
+            </a:graphic>
+          </wp:inline>
+        </w:drawing>
+      </w:r>
+    </w:p>
     <w:p>
       <w:pPr>
         <w:pStyle w:val="ImageCaption"/>
@@ -1058,10 +1322,10 @@
         <w:t xml:space="preserve">Рис. 12: Загрузка изменений</w:t>
       </w:r>
     </w:p>
-    <w:bookmarkEnd w:id="38"/>
-    <w:bookmarkEnd w:id="39"/>
-    <w:bookmarkEnd w:id="40"/>
-    <w:bookmarkStart w:id="41" w:name="выводы"/>
+    <w:bookmarkEnd w:id="74"/>
+    <w:bookmarkEnd w:id="75"/>
+    <w:bookmarkEnd w:id="76"/>
+    <w:bookmarkStart w:id="77" w:name="выводы"/>
     <w:p>
       <w:pPr>
         <w:pStyle w:val="Heading1"/>
@@ -1087,8 +1351,8 @@
         <w:t xml:space="preserve">При выполнении данной лабораторной работы я освоила процедуры компиляции и сборки программ, написанных на ассемблере NASM.</w:t>
       </w:r>
     </w:p>
-    <w:bookmarkEnd w:id="41"/>
-    <w:bookmarkStart w:id="44" w:name="список-литературы"/>
+    <w:bookmarkEnd w:id="77"/>
+    <w:bookmarkStart w:id="80" w:name="список-литературы"/>
     <w:p>
       <w:pPr>
         <w:pStyle w:val="Heading1"/>
@@ -1114,7 +1378,7 @@
           <w:numId w:val="1002"/>
         </w:numPr>
       </w:pPr>
-      <w:hyperlink r:id="rId42">
+      <w:hyperlink r:id="rId78">
         <w:r>
           <w:rPr>
             <w:rStyle w:val="Hyperlink"/>
@@ -1131,7 +1395,7 @@
           <w:numId w:val="1002"/>
         </w:numPr>
       </w:pPr>
-      <w:hyperlink r:id="rId43">
+      <w:hyperlink r:id="rId79">
         <w:r>
           <w:rPr>
             <w:rStyle w:val="Hyperlink"/>
@@ -1140,7 +1404,7 @@
         </w:r>
       </w:hyperlink>
     </w:p>
-    <w:bookmarkEnd w:id="44"/>
+    <w:bookmarkEnd w:id="80"/>
     <w:sectPr/>
   </w:body>
 </w:document>
@@ -1324,91 +1588,6 @@
     </w:lvl>
     <w:lvl w:ilvl="8">
       <w:start w:val="1"/>
-      <w:numFmt w:val="decimal"/>
-      <w:lvlText w:val="%9."/>
-      <w:lvlJc w:val="left"/>
-      <w:pPr>
-        <w:ind w:left="6480" w:hanging="360"/>
-      </w:pPr>
-    </w:lvl>
-  </w:abstractNum>
-  <w:abstractNum w:abstractNumId="99412">
-    <w:nsid w:val="00A99412"/>
-    <w:multiLevelType w:val="multilevel"/>
-    <w:lvl w:ilvl="0">
-      <w:start w:val="2"/>
-      <w:numFmt w:val="decimal"/>
-      <w:lvlText w:val="%1."/>
-      <w:lvlJc w:val="left"/>
-      <w:pPr>
-        <w:ind w:left="720" w:hanging="360"/>
-      </w:pPr>
-    </w:lvl>
-    <w:lvl w:ilvl="1">
-      <w:start w:val="2"/>
-      <w:numFmt w:val="decimal"/>
-      <w:lvlText w:val="%2."/>
-      <w:lvlJc w:val="left"/>
-      <w:pPr>
-        <w:ind w:left="1440" w:hanging="360"/>
-      </w:pPr>
-    </w:lvl>
-    <w:lvl w:ilvl="2">
-      <w:start w:val="2"/>
-      <w:numFmt w:val="decimal"/>
-      <w:lvlText w:val="%3."/>
-      <w:lvlJc w:val="left"/>
-      <w:pPr>
-        <w:ind w:left="2160" w:hanging="360"/>
-      </w:pPr>
-    </w:lvl>
-    <w:lvl w:ilvl="3">
-      <w:start w:val="2"/>
-      <w:numFmt w:val="decimal"/>
-      <w:lvlText w:val="%4."/>
-      <w:lvlJc w:val="left"/>
-      <w:pPr>
-        <w:ind w:left="2880" w:hanging="360"/>
-      </w:pPr>
-    </w:lvl>
-    <w:lvl w:ilvl="4">
-      <w:start w:val="2"/>
-      <w:numFmt w:val="decimal"/>
-      <w:lvlText w:val="%5."/>
-      <w:lvlJc w:val="left"/>
-      <w:pPr>
-        <w:ind w:left="3600" w:hanging="360"/>
-      </w:pPr>
-    </w:lvl>
-    <w:lvl w:ilvl="5">
-      <w:start w:val="2"/>
-      <w:numFmt w:val="decimal"/>
-      <w:lvlText w:val="%6."/>
-      <w:lvlJc w:val="left"/>
-      <w:pPr>
-        <w:ind w:left="4320" w:hanging="360"/>
-      </w:pPr>
-    </w:lvl>
-    <w:lvl w:ilvl="6">
-      <w:start w:val="2"/>
-      <w:numFmt w:val="decimal"/>
-      <w:lvlText w:val="%7."/>
-      <w:lvlJc w:val="left"/>
-      <w:pPr>
-        <w:ind w:left="5040" w:hanging="360"/>
-      </w:pPr>
-    </w:lvl>
-    <w:lvl w:ilvl="7">
-      <w:start w:val="2"/>
-      <w:numFmt w:val="decimal"/>
-      <w:lvlText w:val="%8."/>
-      <w:lvlJc w:val="left"/>
-      <w:pPr>
-        <w:ind w:left="5760" w:hanging="360"/>
-      </w:pPr>
-    </w:lvl>
-    <w:lvl w:ilvl="8">
-      <w:start w:val="2"/>
       <w:numFmt w:val="decimal"/>
       <w:lvlText w:val="%9."/>
       <w:lvlJc w:val="left"/>
@@ -1451,33 +1630,33 @@
     </w:lvlOverride>
   </w:num>
   <w:num w:numId="1002">
-    <w:abstractNumId w:val="99412"/>
+    <w:abstractNumId w:val="99411"/>
     <w:lvlOverride w:ilvl="0">
-      <w:startOverride w:val="2"/>
+      <w:startOverride w:val="1"/>
     </w:lvlOverride>
     <w:lvlOverride w:ilvl="1">
-      <w:startOverride w:val="2"/>
+      <w:startOverride w:val="1"/>
     </w:lvlOverride>
     <w:lvlOverride w:ilvl="2">
-      <w:startOverride w:val="2"/>
+      <w:startOverride w:val="1"/>
     </w:lvlOverride>
     <w:lvlOverride w:ilvl="3">
-      <w:startOverride w:val="2"/>
+      <w:startOverride w:val="1"/>
     </w:lvlOverride>
     <w:lvlOverride w:ilvl="4">
-      <w:startOverride w:val="2"/>
+      <w:startOverride w:val="1"/>
     </w:lvlOverride>
     <w:lvlOverride w:ilvl="5">
-      <w:startOverride w:val="2"/>
+      <w:startOverride w:val="1"/>
     </w:lvlOverride>
     <w:lvlOverride w:ilvl="6">
-      <w:startOverride w:val="2"/>
+      <w:startOverride w:val="1"/>
     </w:lvlOverride>
     <w:lvlOverride w:ilvl="7">
-      <w:startOverride w:val="2"/>
+      <w:startOverride w:val="1"/>
     </w:lvlOverride>
     <w:lvlOverride w:ilvl="8">
-      <w:startOverride w:val="2"/>
+      <w:startOverride w:val="1"/>
     </w:lvlOverride>
   </w:num>
 </w:numbering>

</xml_diff>